<commit_message>
Rename Top 5 and Lowest 5
</commit_message>
<xml_diff>
--- a/Problem-Statement.docx
+++ b/Problem-Statement.docx
@@ -267,7 +267,7 @@
         <w:rPr>
           <w:lang w:bidi="ar-EG"/>
         </w:rPr>
-        <w:t>Top 5 Best Sellers by Revenue, Total Quantity and Total Orders</w:t>
+        <w:t>Top 5 Sellers by Revenue, Total Quantity and Total Orders</w:t>
       </w:r>
     </w:p>
     <w:p>
@@ -285,7 +285,13 @@
         <w:rPr>
           <w:lang w:bidi="ar-EG"/>
         </w:rPr>
-        <w:t>Bottom 5 Best Sellers by Revenue</w:t>
+        <w:t>Lowest</w:t>
+      </w:r>
+      <w:r>
+        <w:rPr>
+          <w:lang w:bidi="ar-EG"/>
+        </w:rPr>
+        <w:t xml:space="preserve"> 5 Sellers by Revenue</w:t>
       </w:r>
       <w:r>
         <w:rPr>

</xml_diff>